<commit_message>
refactored some inefficient code
Signed-off-by: Tommy Tan <tommyytan@gmail.com>
</commit_message>
<xml_diff>
--- a/lab4/Lab4-EDA.docx
+++ b/lab4/Lab4-EDA.docx
@@ -4,22 +4,29 @@
   <w:body>
     <w:p>
       <w:r>
+        <w:t xml:space="preserve">Tommy Tan </w:t>
+      </w:r>
+      <w:bookmarkStart w:id="0" w:name="_GoBack"/>
+      <w:bookmarkEnd w:id="0"/>
+    </w:p>
+    <w:p>
+      <w:r>
         <w:rPr>
           <w:noProof/>
         </w:rPr>
         <w:drawing>
-          <wp:anchor distT="0" distB="0" distL="114300" distR="114300" simplePos="0" relativeHeight="251658240" behindDoc="1" locked="0" layoutInCell="1" allowOverlap="1">
+          <wp:anchor distT="0" distB="0" distL="114300" distR="114300" simplePos="0" relativeHeight="251660288" behindDoc="1" locked="0" layoutInCell="1" allowOverlap="1">
             <wp:simplePos x="0" y="0"/>
             <wp:positionH relativeFrom="column">
-              <wp:posOffset>10048</wp:posOffset>
+              <wp:posOffset>-100484</wp:posOffset>
             </wp:positionH>
             <wp:positionV relativeFrom="paragraph">
-              <wp:posOffset>351692</wp:posOffset>
+              <wp:posOffset>155812</wp:posOffset>
             </wp:positionV>
-            <wp:extent cx="6641960" cy="3503350"/>
-            <wp:effectExtent l="0" t="0" r="635" b="1905"/>
+            <wp:extent cx="5943600" cy="3381375"/>
+            <wp:effectExtent l="0" t="0" r="0" b="0"/>
             <wp:wrapNone/>
-            <wp:docPr id="1" name="Picture 1"/>
+            <wp:docPr id="5" name="Picture 5"/>
             <wp:cNvGraphicFramePr>
               <a:graphicFrameLocks xmlns:a="http://schemas.openxmlformats.org/drawingml/2006/main" noChangeAspect="1"/>
             </wp:cNvGraphicFramePr>
@@ -27,7 +34,7 @@
               <a:graphicData uri="http://schemas.openxmlformats.org/drawingml/2006/picture">
                 <pic:pic xmlns:pic="http://schemas.openxmlformats.org/drawingml/2006/picture">
                   <pic:nvPicPr>
-                    <pic:cNvPr id="1" name="Screen Shot 2019-02-18 at 11.16.28 AM.png"/>
+                    <pic:cNvPr id="5" name="Screen Shot 2019-02-18 at 4.18.01 PM.png"/>
                     <pic:cNvPicPr/>
                   </pic:nvPicPr>
                   <pic:blipFill>
@@ -45,7 +52,7 @@
                   <pic:spPr>
                     <a:xfrm>
                       <a:off x="0" y="0"/>
-                      <a:ext cx="6641960" cy="3503350"/>
+                      <a:ext cx="5943600" cy="3381375"/>
                     </a:xfrm>
                     <a:prstGeom prst="rect">
                       <a:avLst/>
@@ -64,16 +71,9 @@
         </w:drawing>
       </w:r>
       <w:r>
-        <w:t xml:space="preserve">Tommy Tan </w:t>
-      </w:r>
-    </w:p>
-    <w:p>
-      <w:r>
         <w:t>Lab 4 EDA report</w:t>
       </w:r>
     </w:p>
-    <w:p/>
-    <w:p/>
     <w:p/>
     <w:p/>
     <w:p/>
@@ -99,6 +99,18 @@
       </w:pPr>
       <w:r>
         <w:tab/>
+      </w:r>
+    </w:p>
+    <w:p>
+      <w:pPr>
+        <w:tabs>
+          <w:tab w:val="left" w:pos="5175"/>
+        </w:tabs>
+      </w:pPr>
+      <w:r>
+        <w:t xml:space="preserve">                                                                                      </w:t>
+      </w:r>
+      <w:r>
         <w:t>Figure 1</w:t>
       </w:r>
     </w:p>
@@ -147,24 +159,26 @@
         <w:spacing w:line="480" w:lineRule="auto"/>
         <w:ind w:firstLine="720"/>
       </w:pPr>
+    </w:p>
+    <w:p>
       <w:r>
         <w:rPr>
           <w:noProof/>
         </w:rPr>
         <w:lastRenderedPageBreak/>
         <w:drawing>
-          <wp:anchor distT="0" distB="0" distL="114300" distR="114300" simplePos="0" relativeHeight="251659264" behindDoc="1" locked="0" layoutInCell="1" allowOverlap="1">
+          <wp:anchor distT="0" distB="0" distL="114300" distR="114300" simplePos="0" relativeHeight="251661312" behindDoc="1" locked="0" layoutInCell="1" allowOverlap="1">
             <wp:simplePos x="0" y="0"/>
             <wp:positionH relativeFrom="column">
-              <wp:posOffset>-30724</wp:posOffset>
+              <wp:posOffset>-20097</wp:posOffset>
             </wp:positionH>
             <wp:positionV relativeFrom="paragraph">
-              <wp:posOffset>-60290</wp:posOffset>
+              <wp:posOffset>-853147</wp:posOffset>
             </wp:positionV>
-            <wp:extent cx="5943600" cy="4737735"/>
+            <wp:extent cx="5943600" cy="5563870"/>
             <wp:effectExtent l="0" t="0" r="0" b="0"/>
             <wp:wrapNone/>
-            <wp:docPr id="2" name="Picture 2"/>
+            <wp:docPr id="8" name="Picture 8"/>
             <wp:cNvGraphicFramePr>
               <a:graphicFrameLocks xmlns:a="http://schemas.openxmlformats.org/drawingml/2006/main" noChangeAspect="1"/>
             </wp:cNvGraphicFramePr>
@@ -172,7 +186,7 @@
               <a:graphicData uri="http://schemas.openxmlformats.org/drawingml/2006/picture">
                 <pic:pic xmlns:pic="http://schemas.openxmlformats.org/drawingml/2006/picture">
                   <pic:nvPicPr>
-                    <pic:cNvPr id="2" name="Screen Shot 2019-02-18 at 11.16.39 AM.png"/>
+                    <pic:cNvPr id="8" name="Screen Shot 2019-02-18 at 4.26.12 PM.png"/>
                     <pic:cNvPicPr/>
                   </pic:nvPicPr>
                   <pic:blipFill>
@@ -190,7 +204,7 @@
                   <pic:spPr>
                     <a:xfrm>
                       <a:off x="0" y="0"/>
-                      <a:ext cx="5943600" cy="4737735"/>
+                      <a:ext cx="5943600" cy="5563870"/>
                     </a:xfrm>
                     <a:prstGeom prst="rect">
                       <a:avLst/>
@@ -232,13 +246,10 @@
     <w:p/>
     <w:p/>
     <w:p/>
-    <w:p/>
     <w:p>
       <w:pPr>
         <w:jc w:val="center"/>
       </w:pPr>
-      <w:bookmarkStart w:id="0" w:name="_GoBack"/>
-      <w:bookmarkEnd w:id="0"/>
       <w:r>
         <w:t xml:space="preserve"> Figure 2</w:t>
       </w:r>
@@ -257,11 +268,9 @@
       <w:r>
         <w:t xml:space="preserve">For this second figure, what I’ve done is that I’ve organized and sorted the locations of every job posting that is seeking for a data scientist. I’ve only labelled a couple of states in this chart because those states are known for the gigantic corporate entities that reside in it. One can conclude from the pie chart that NY and California make up roughly 2/3 of the job postings from indeed.com. The ‘other’ category </w:t>
       </w:r>
-      <w:proofErr w:type="gramStart"/>
-      <w:r>
-        <w:t>are</w:t>
-      </w:r>
-      <w:proofErr w:type="gramEnd"/>
+      <w:r>
+        <w:t>is</w:t>
+      </w:r>
       <w:r>
         <w:t xml:space="preserve"> labelled as such because they aren’t properly classified under the popular states; from the dataset, these 40 other states each have a small, minute slice in the pie that it isn’t sensible to post each slice in the pie chart as the labels will overlap each other. </w:t>
       </w:r>

</xml_diff>